<commit_message>
finished firth and third task
</commit_message>
<xml_diff>
--- a/Операционные системы и виртуализация (Linux).docx
+++ b/Операционные системы и виртуализация (Linux).docx
@@ -622,9 +622,604 @@
         </w:drawing>
       </w:r>
     </w:p>
+    <w:p>
+      <w:pPr>
+        <w:rPr>
+          <w:sz w:val="28"/>
+          <w:szCs w:val="28"/>
+        </w:rPr>
+      </w:pPr>
+      <w:r>
+        <w:rPr>
+          <w:sz w:val="28"/>
+          <w:szCs w:val="28"/>
+        </w:rPr>
+        <w:lastRenderedPageBreak/>
+        <w:t xml:space="preserve">3. Работа с MySQL в Linux. “Установить MySQL на вашу вычислительную </w:t>
+      </w:r>
+      <w:proofErr w:type="gramStart"/>
+      <w:r>
+        <w:rPr>
+          <w:sz w:val="28"/>
+          <w:szCs w:val="28"/>
+        </w:rPr>
+        <w:t>машину ”</w:t>
+      </w:r>
+      <w:proofErr w:type="gramEnd"/>
+    </w:p>
+    <w:p>
+      <w:proofErr w:type="spellStart"/>
+      <w:r>
+        <w:rPr>
+          <w:lang w:val="en-US"/>
+        </w:rPr>
+        <w:t>Sudo</w:t>
+      </w:r>
+      <w:proofErr w:type="spellEnd"/>
+      <w:r>
+        <w:t xml:space="preserve"> </w:t>
+      </w:r>
+      <w:r>
+        <w:rPr>
+          <w:lang w:val="en-US"/>
+        </w:rPr>
+        <w:t>apt</w:t>
+      </w:r>
+      <w:r>
+        <w:t xml:space="preserve"> </w:t>
+      </w:r>
+      <w:r>
+        <w:rPr>
+          <w:lang w:val="en-US"/>
+        </w:rPr>
+        <w:t>update</w:t>
+      </w:r>
+      <w:r>
+        <w:t xml:space="preserve"> – </w:t>
+      </w:r>
+      <w:r>
+        <w:t>обновляем списки установочных пакетов;</w:t>
+      </w:r>
+    </w:p>
+    <w:p>
+      <w:proofErr w:type="spellStart"/>
+      <w:r>
+        <w:rPr>
+          <w:lang w:val="en-US"/>
+        </w:rPr>
+        <w:t>Sudo</w:t>
+      </w:r>
+      <w:proofErr w:type="spellEnd"/>
+      <w:r>
+        <w:t xml:space="preserve"> </w:t>
+      </w:r>
+      <w:r>
+        <w:rPr>
+          <w:lang w:val="en-US"/>
+        </w:rPr>
+        <w:t>apt</w:t>
+      </w:r>
+      <w:r>
+        <w:t xml:space="preserve"> </w:t>
+      </w:r>
+      <w:r>
+        <w:rPr>
+          <w:lang w:val="en-US"/>
+        </w:rPr>
+        <w:t>install</w:t>
+      </w:r>
+      <w:r>
+        <w:t xml:space="preserve"> </w:t>
+      </w:r>
+      <w:proofErr w:type="spellStart"/>
+      <w:r>
+        <w:rPr>
+          <w:lang w:val="en-US"/>
+        </w:rPr>
+        <w:t>mysql</w:t>
+      </w:r>
+      <w:proofErr w:type="spellEnd"/>
+      <w:r>
+        <w:t>-</w:t>
+      </w:r>
+      <w:r>
+        <w:rPr>
+          <w:lang w:val="en-US"/>
+        </w:rPr>
+        <w:t>server</w:t>
+      </w:r>
+      <w:r>
+        <w:t xml:space="preserve"> </w:t>
+      </w:r>
+      <w:proofErr w:type="spellStart"/>
+      <w:r>
+        <w:rPr>
+          <w:lang w:val="en-US"/>
+        </w:rPr>
+        <w:t>mysql</w:t>
+      </w:r>
+      <w:proofErr w:type="spellEnd"/>
+      <w:r>
+        <w:t>-</w:t>
+      </w:r>
+      <w:r>
+        <w:rPr>
+          <w:lang w:val="en-US"/>
+        </w:rPr>
+        <w:t>client</w:t>
+      </w:r>
+      <w:r>
+        <w:t xml:space="preserve"> – </w:t>
+      </w:r>
+      <w:r>
+        <w:t>устанавливаем</w:t>
+      </w:r>
+      <w:r>
+        <w:t xml:space="preserve"> </w:t>
+      </w:r>
+      <w:r>
+        <w:rPr>
+          <w:lang w:val="en-US"/>
+        </w:rPr>
+        <w:t>MySQL</w:t>
+      </w:r>
+      <w:r>
+        <w:t xml:space="preserve"> </w:t>
+      </w:r>
+      <w:r>
+        <w:t>сервер</w:t>
+      </w:r>
+      <w:r>
+        <w:t xml:space="preserve"> </w:t>
+      </w:r>
+      <w:r>
+        <w:t>и</w:t>
+      </w:r>
+      <w:r>
+        <w:t xml:space="preserve"> </w:t>
+      </w:r>
+      <w:r>
+        <w:t>клиент</w:t>
+      </w:r>
+      <w:r>
+        <w:t>.</w:t>
+      </w:r>
+    </w:p>
+    <w:p>
+      <w:r>
+        <w:t>Результат:</w:t>
+      </w:r>
+    </w:p>
+    <w:p>
+      <w:r>
+        <w:rPr>
+          <w:noProof/>
+        </w:rPr>
+        <w:drawing>
+          <wp:inline distT="0" distB="0" distL="0" distR="0" wp14:anchorId="48125074" wp14:editId="716A734C">
+            <wp:extent cx="6300470" cy="3543935"/>
+            <wp:effectExtent l="0" t="0" r="5080" b="0"/>
+            <wp:docPr id="3" name="Рисунок 3"/>
+            <wp:cNvGraphicFramePr>
+              <a:graphicFrameLocks xmlns:a="http://schemas.openxmlformats.org/drawingml/2006/main" noChangeAspect="1"/>
+            </wp:cNvGraphicFramePr>
+            <a:graphic xmlns:a="http://schemas.openxmlformats.org/drawingml/2006/main">
+              <a:graphicData uri="http://schemas.openxmlformats.org/drawingml/2006/picture">
+                <pic:pic xmlns:pic="http://schemas.openxmlformats.org/drawingml/2006/picture">
+                  <pic:nvPicPr>
+                    <pic:cNvPr id="3" name="Рисунок 3"/>
+                    <pic:cNvPicPr/>
+                  </pic:nvPicPr>
+                  <pic:blipFill>
+                    <a:blip r:embed="rId6" cstate="print">
+                      <a:extLst>
+                        <a:ext uri="{28A0092B-C50C-407E-A947-70E740481C1C}">
+                          <a14:useLocalDpi xmlns:a14="http://schemas.microsoft.com/office/drawing/2010/main" val="0"/>
+                        </a:ext>
+                      </a:extLst>
+                    </a:blip>
+                    <a:stretch>
+                      <a:fillRect/>
+                    </a:stretch>
+                  </pic:blipFill>
+                  <pic:spPr>
+                    <a:xfrm>
+                      <a:off x="0" y="0"/>
+                      <a:ext cx="6300470" cy="3543935"/>
+                    </a:xfrm>
+                    <a:prstGeom prst="rect">
+                      <a:avLst/>
+                    </a:prstGeom>
+                  </pic:spPr>
+                </pic:pic>
+              </a:graphicData>
+            </a:graphic>
+          </wp:inline>
+        </w:drawing>
+      </w:r>
+    </w:p>
+    <w:p/>
+    <w:p>
+      <w:pPr>
+        <w:rPr>
+          <w:sz w:val="28"/>
+          <w:szCs w:val="28"/>
+        </w:rPr>
+      </w:pPr>
+      <w:r>
+        <w:rPr>
+          <w:sz w:val="28"/>
+          <w:szCs w:val="28"/>
+        </w:rPr>
+        <w:t xml:space="preserve">4. Управление </w:t>
+      </w:r>
+      <w:proofErr w:type="spellStart"/>
+      <w:r>
+        <w:rPr>
+          <w:sz w:val="28"/>
+          <w:szCs w:val="28"/>
+        </w:rPr>
+        <w:t>deb</w:t>
+      </w:r>
+      <w:proofErr w:type="spellEnd"/>
+      <w:r>
+        <w:rPr>
+          <w:sz w:val="28"/>
+          <w:szCs w:val="28"/>
+        </w:rPr>
+        <w:t>-пакетами</w:t>
+      </w:r>
+    </w:p>
+    <w:p>
+      <w:proofErr w:type="spellStart"/>
+      <w:r>
+        <w:rPr>
+          <w:lang w:val="en-US"/>
+        </w:rPr>
+        <w:t>sudo</w:t>
+      </w:r>
+      <w:proofErr w:type="spellEnd"/>
+      <w:r>
+        <w:t xml:space="preserve"> </w:t>
+      </w:r>
+      <w:proofErr w:type="spellStart"/>
+      <w:r>
+        <w:rPr>
+          <w:lang w:val="en-US"/>
+        </w:rPr>
+        <w:t>dpkg</w:t>
+      </w:r>
+      <w:proofErr w:type="spellEnd"/>
+      <w:r>
+        <w:t xml:space="preserve"> -</w:t>
+      </w:r>
+      <w:proofErr w:type="spellStart"/>
+      <w:r>
+        <w:rPr>
+          <w:lang w:val="en-US"/>
+        </w:rPr>
+        <w:t>i</w:t>
+      </w:r>
+      <w:proofErr w:type="spellEnd"/>
+      <w:r>
+        <w:t xml:space="preserve"> /</w:t>
+      </w:r>
+      <w:r>
+        <w:rPr>
+          <w:lang w:val="en-US"/>
+        </w:rPr>
+        <w:t>home</w:t>
+      </w:r>
+      <w:r>
+        <w:t>/</w:t>
+      </w:r>
+      <w:proofErr w:type="spellStart"/>
+      <w:r>
+        <w:rPr>
+          <w:lang w:val="en-US"/>
+        </w:rPr>
+        <w:t>serj</w:t>
+      </w:r>
+      <w:proofErr w:type="spellEnd"/>
+      <w:r>
+        <w:t>/</w:t>
+      </w:r>
+      <w:r>
+        <w:rPr>
+          <w:lang w:val="en-US"/>
+        </w:rPr>
+        <w:t>Downloads</w:t>
+      </w:r>
+      <w:r>
+        <w:t>/</w:t>
+      </w:r>
+      <w:proofErr w:type="spellStart"/>
+      <w:r>
+        <w:rPr>
+          <w:lang w:val="en-US"/>
+        </w:rPr>
+        <w:t>teamviewer</w:t>
+      </w:r>
+      <w:proofErr w:type="spellEnd"/>
+      <w:r>
+        <w:t>_15.48.4_</w:t>
+      </w:r>
+      <w:proofErr w:type="spellStart"/>
+      <w:r>
+        <w:rPr>
+          <w:lang w:val="en-US"/>
+        </w:rPr>
+        <w:t>amd</w:t>
+      </w:r>
+      <w:proofErr w:type="spellEnd"/>
+      <w:r>
+        <w:t>64.</w:t>
+      </w:r>
+      <w:r>
+        <w:rPr>
+          <w:lang w:val="en-US"/>
+        </w:rPr>
+        <w:t>deb</w:t>
+      </w:r>
+      <w:r>
+        <w:t xml:space="preserve"> – </w:t>
+      </w:r>
+      <w:r>
+        <w:t>устанавливаем</w:t>
+      </w:r>
+      <w:r>
+        <w:t xml:space="preserve"> </w:t>
+      </w:r>
+      <w:r>
+        <w:t>скаченный</w:t>
+      </w:r>
+      <w:r>
+        <w:t xml:space="preserve"> </w:t>
+      </w:r>
+      <w:r>
+        <w:rPr>
+          <w:lang w:val="en-US"/>
+        </w:rPr>
+        <w:t>deb</w:t>
+      </w:r>
+      <w:r>
+        <w:t>-</w:t>
+      </w:r>
+      <w:r>
+        <w:t xml:space="preserve">пакет приложения </w:t>
+      </w:r>
+      <w:r>
+        <w:rPr>
+          <w:lang w:val="en-US"/>
+        </w:rPr>
+        <w:t>TeamViewer</w:t>
+      </w:r>
+      <w:r>
+        <w:t>;</w:t>
+      </w:r>
+    </w:p>
+    <w:p>
+      <w:proofErr w:type="spellStart"/>
+      <w:r>
+        <w:rPr>
+          <w:lang w:val="en-US"/>
+        </w:rPr>
+        <w:t>sudo</w:t>
+      </w:r>
+      <w:proofErr w:type="spellEnd"/>
+      <w:r>
+        <w:t xml:space="preserve"> </w:t>
+      </w:r>
+      <w:r>
+        <w:rPr>
+          <w:lang w:val="en-US"/>
+        </w:rPr>
+        <w:t>apt</w:t>
+      </w:r>
+      <w:r>
+        <w:t>-</w:t>
+      </w:r>
+      <w:r>
+        <w:rPr>
+          <w:lang w:val="en-US"/>
+        </w:rPr>
+        <w:t>get</w:t>
+      </w:r>
+      <w:r>
+        <w:t xml:space="preserve"> -</w:t>
+      </w:r>
+      <w:r>
+        <w:rPr>
+          <w:lang w:val="en-US"/>
+        </w:rPr>
+        <w:t>f</w:t>
+      </w:r>
+      <w:r>
+        <w:t xml:space="preserve"> </w:t>
+      </w:r>
+      <w:r>
+        <w:rPr>
+          <w:lang w:val="en-US"/>
+        </w:rPr>
+        <w:t>install</w:t>
+      </w:r>
+      <w:r>
+        <w:t xml:space="preserve"> – </w:t>
+      </w:r>
+      <w:r>
+        <w:t>устанавливаем</w:t>
+      </w:r>
+      <w:r>
+        <w:t xml:space="preserve"> </w:t>
+      </w:r>
+      <w:r>
+        <w:t>необходимые зависимости;</w:t>
+      </w:r>
+    </w:p>
+    <w:p>
+      <w:r>
+        <w:t xml:space="preserve">Результат: </w:t>
+      </w:r>
+    </w:p>
+    <w:p>
+      <w:r>
+        <w:rPr>
+          <w:noProof/>
+        </w:rPr>
+        <w:drawing>
+          <wp:inline distT="0" distB="0" distL="0" distR="0" wp14:anchorId="4D0EBC3B" wp14:editId="1FB4BE6E">
+            <wp:extent cx="6300470" cy="3142615"/>
+            <wp:effectExtent l="0" t="0" r="5080" b="635"/>
+            <wp:docPr id="4" name="Рисунок 4"/>
+            <wp:cNvGraphicFramePr>
+              <a:graphicFrameLocks xmlns:a="http://schemas.openxmlformats.org/drawingml/2006/main" noChangeAspect="1"/>
+            </wp:cNvGraphicFramePr>
+            <a:graphic xmlns:a="http://schemas.openxmlformats.org/drawingml/2006/main">
+              <a:graphicData uri="http://schemas.openxmlformats.org/drawingml/2006/picture">
+                <pic:pic xmlns:pic="http://schemas.openxmlformats.org/drawingml/2006/picture">
+                  <pic:nvPicPr>
+                    <pic:cNvPr id="4" name="Рисунок 4"/>
+                    <pic:cNvPicPr/>
+                  </pic:nvPicPr>
+                  <pic:blipFill>
+                    <a:blip r:embed="rId7" cstate="print">
+                      <a:extLst>
+                        <a:ext uri="{28A0092B-C50C-407E-A947-70E740481C1C}">
+                          <a14:useLocalDpi xmlns:a14="http://schemas.microsoft.com/office/drawing/2010/main" val="0"/>
+                        </a:ext>
+                      </a:extLst>
+                    </a:blip>
+                    <a:stretch>
+                      <a:fillRect/>
+                    </a:stretch>
+                  </pic:blipFill>
+                  <pic:spPr>
+                    <a:xfrm>
+                      <a:off x="0" y="0"/>
+                      <a:ext cx="6300470" cy="3142615"/>
+                    </a:xfrm>
+                    <a:prstGeom prst="rect">
+                      <a:avLst/>
+                    </a:prstGeom>
+                  </pic:spPr>
+                </pic:pic>
+              </a:graphicData>
+            </a:graphic>
+          </wp:inline>
+        </w:drawing>
+      </w:r>
+    </w:p>
+    <w:p>
+      <w:proofErr w:type="spellStart"/>
+      <w:r>
+        <w:rPr>
+          <w:lang w:val="en-US"/>
+        </w:rPr>
+        <w:t>sudo</w:t>
+      </w:r>
+      <w:proofErr w:type="spellEnd"/>
+      <w:r>
+        <w:t xml:space="preserve"> </w:t>
+      </w:r>
+      <w:r>
+        <w:rPr>
+          <w:lang w:val="en-US"/>
+        </w:rPr>
+        <w:t>apt</w:t>
+      </w:r>
+      <w:r>
+        <w:t xml:space="preserve"> </w:t>
+      </w:r>
+      <w:r>
+        <w:rPr>
+          <w:lang w:val="en-US"/>
+        </w:rPr>
+        <w:t>remove</w:t>
+      </w:r>
+      <w:r>
+        <w:t xml:space="preserve"> </w:t>
+      </w:r>
+      <w:proofErr w:type="spellStart"/>
+      <w:r>
+        <w:rPr>
+          <w:lang w:val="en-US"/>
+        </w:rPr>
+        <w:t>teamviewer</w:t>
+      </w:r>
+      <w:proofErr w:type="spellEnd"/>
+      <w:r>
+        <w:t xml:space="preserve"> – </w:t>
+      </w:r>
+      <w:r>
+        <w:t>удаляем</w:t>
+      </w:r>
+      <w:r>
+        <w:t xml:space="preserve"> </w:t>
+      </w:r>
+      <w:r>
+        <w:t>установленное приложение</w:t>
+      </w:r>
+      <w:r>
+        <w:t>.</w:t>
+      </w:r>
+    </w:p>
+    <w:p>
+      <w:r>
+        <w:lastRenderedPageBreak/>
+        <w:t xml:space="preserve">Результат: </w:t>
+      </w:r>
+    </w:p>
+    <w:p>
+      <w:r>
+        <w:rPr>
+          <w:noProof/>
+        </w:rPr>
+        <w:drawing>
+          <wp:inline distT="0" distB="0" distL="0" distR="0" wp14:anchorId="05C45018" wp14:editId="246FF4C0">
+            <wp:extent cx="6300470" cy="3543935"/>
+            <wp:effectExtent l="0" t="0" r="5080" b="0"/>
+            <wp:docPr id="5" name="Рисунок 5"/>
+            <wp:cNvGraphicFramePr>
+              <a:graphicFrameLocks xmlns:a="http://schemas.openxmlformats.org/drawingml/2006/main" noChangeAspect="1"/>
+            </wp:cNvGraphicFramePr>
+            <a:graphic xmlns:a="http://schemas.openxmlformats.org/drawingml/2006/main">
+              <a:graphicData uri="http://schemas.openxmlformats.org/drawingml/2006/picture">
+                <pic:pic xmlns:pic="http://schemas.openxmlformats.org/drawingml/2006/picture">
+                  <pic:nvPicPr>
+                    <pic:cNvPr id="5" name="Рисунок 5"/>
+                    <pic:cNvPicPr/>
+                  </pic:nvPicPr>
+                  <pic:blipFill>
+                    <a:blip r:embed="rId8" cstate="print">
+                      <a:extLst>
+                        <a:ext uri="{28A0092B-C50C-407E-A947-70E740481C1C}">
+                          <a14:useLocalDpi xmlns:a14="http://schemas.microsoft.com/office/drawing/2010/main" val="0"/>
+                        </a:ext>
+                      </a:extLst>
+                    </a:blip>
+                    <a:stretch>
+                      <a:fillRect/>
+                    </a:stretch>
+                  </pic:blipFill>
+                  <pic:spPr>
+                    <a:xfrm>
+                      <a:off x="0" y="0"/>
+                      <a:ext cx="6300470" cy="3543935"/>
+                    </a:xfrm>
+                    <a:prstGeom prst="rect">
+                      <a:avLst/>
+                    </a:prstGeom>
+                  </pic:spPr>
+                </pic:pic>
+              </a:graphicData>
+            </a:graphic>
+          </wp:inline>
+        </w:drawing>
+      </w:r>
+    </w:p>
     <w:sectPr>
       <w:pgSz w:w="11906" w:h="16838"/>
-      <w:pgMar w:top="567" w:right="566" w:bottom="567" w:left="1701" w:header="708" w:footer="708" w:gutter="0"/>
+      <w:pgMar w:top="567" w:right="566" w:bottom="567" w:left="1418" w:header="708" w:footer="708" w:gutter="0"/>
       <w:cols w:space="708"/>
       <w:docGrid w:linePitch="360"/>
     </w:sectPr>

</xml_diff>